<commit_message>
Updated CV and more docker work
</commit_message>
<xml_diff>
--- a/CV/Javier_CV.docx
+++ b/CV/Javier_CV.docx
@@ -35,10 +35,7 @@
         <w:t>Consultant</w:t>
       </w:r>
       <w:r>
-        <w:t xml:space="preserve"> with great communication skills, proven problem solver and team-player. With a strong interest in software engineering, game development and design, and artificial intelligence. Looking for a position where I can further develop my skills and make a positive contribution to an organisation</w:t>
-      </w:r>
-      <w:r>
-        <w:t>.</w:t>
+        <w:t xml:space="preserve"> with great communication skills, proven problem solver and team-player. With a strong interest in software engineering, game development and design, and artificial intelligence. Looking for a position where I can further develop my skills and make a positive contribution to an organisation.</w:t>
       </w:r>
     </w:p>
     <w:p>
@@ -155,7 +152,13 @@
               <w:t xml:space="preserve"> </w:t>
             </w:r>
             <w:r>
-              <w:t xml:space="preserve">HTML, CSS, JavaScript, PHP, R </w:t>
+              <w:t xml:space="preserve">HTML, CSS, JavaScript, </w:t>
+            </w:r>
+            <w:r>
+              <w:t xml:space="preserve">Flask, </w:t>
+            </w:r>
+            <w:r>
+              <w:t xml:space="preserve">PHP, R </w:t>
             </w:r>
             <w:r>
               <w:t>MATLAB</w:t>
@@ -244,6 +247,11 @@
             <w:r>
               <w:t xml:space="preserve"> Mint</w:t>
             </w:r>
+            <w:r>
+              <w:t>, Debian</w:t>
+            </w:r>
+            <w:bookmarkStart w:id="0" w:name="_GoBack"/>
+            <w:bookmarkEnd w:id="0"/>
             <w:r>
               <w:t>)</w:t>
             </w:r>
@@ -484,10 +492,7 @@
         </w:r>
       </w:hyperlink>
       <w:r>
-        <w:t xml:space="preserve"> </w:t>
-      </w:r>
-      <w:r>
-        <w:t xml:space="preserve"> </w:t>
+        <w:t xml:space="preserve">  </w:t>
       </w:r>
     </w:p>
     <w:p>
@@ -583,22 +588,7 @@
     </w:p>
     <w:p>
       <w:r>
-        <w:t>Researched</w:t>
-      </w:r>
-      <w:r>
-        <w:t>, designing and developing an</w:t>
-      </w:r>
-      <w:r>
-        <w:t xml:space="preserve"> </w:t>
-      </w:r>
-      <w:r>
-        <w:t xml:space="preserve">Artificial Intelligence capable of playing poker </w:t>
-      </w:r>
-      <w:r>
-        <w:t>as well as a game engine and user interface in Python</w:t>
-      </w:r>
-      <w:r>
-        <w:t>.</w:t>
+        <w:t>Researched, designing and developing an Artificial Intelligence capable of playing poker as well as a game engine and user interface in Python.</w:t>
       </w:r>
     </w:p>
     <w:p>
@@ -608,31 +598,13 @@
     </w:p>
     <w:p>
       <w:r>
-        <w:t>Worked with a team of 5 students to design, develop and test</w:t>
-      </w:r>
-      <w:r>
-        <w:t xml:space="preserve"> </w:t>
-      </w:r>
-      <w:r>
-        <w:t>a movie rental website</w:t>
+        <w:t>Worked with a team of 5 students to design, develop and test a movie rental website</w:t>
       </w:r>
       <w:r>
         <w:t xml:space="preserve"> in Django</w:t>
       </w:r>
       <w:r>
-        <w:t>, which implemented item-to-item</w:t>
-      </w:r>
-      <w:r>
-        <w:t xml:space="preserve"> </w:t>
-      </w:r>
-      <w:r>
-        <w:t>collaborative filtering to recommend movies, based on user</w:t>
-      </w:r>
-      <w:r>
-        <w:t xml:space="preserve"> </w:t>
-      </w:r>
-      <w:r>
-        <w:t>reviews.</w:t>
+        <w:t>, which implemented item-to-item collaborative filtering to recommend movies, based on user reviews.</w:t>
       </w:r>
     </w:p>
     <w:p>
@@ -1005,8 +977,6 @@
       <w:r>
         <w:t>obbies/Interests</w:t>
       </w:r>
-      <w:bookmarkStart w:id="0" w:name="_GoBack"/>
-      <w:bookmarkEnd w:id="0"/>
     </w:p>
     <w:p>
       <w:r>
@@ -1534,16 +1504,8 @@
                             <w:rPr>
                               <w:rStyle w:val="Strong"/>
                             </w:rPr>
-                            <w:t xml:space="preserve">Javier </w:t>
+                            <w:t>Javier Alcazar-Zafra</w:t>
                           </w:r>
-                          <w:proofErr w:type="spellStart"/>
-                          <w:r>
-                            <w:rPr>
-                              <w:rStyle w:val="Strong"/>
-                            </w:rPr>
-                            <w:t>Alcazar-Zafra</w:t>
-                          </w:r>
-                          <w:proofErr w:type="spellEnd"/>
                         </w:p>
                         <w:p>
                           <w:pPr>
@@ -5272,6 +5234,7 @@
   <w:style w:type="character" w:default="1" w:styleId="DefaultParagraphFont">
     <w:name w:val="Default Paragraph Font"/>
     <w:uiPriority w:val="1"/>
+    <w:semiHidden/>
     <w:unhideWhenUsed/>
   </w:style>
   <w:style w:type="table" w:default="1" w:styleId="TableNormal">
@@ -6594,7 +6557,7 @@
 </file>
 
 <file path=customXml/itemProps2.xml><?xml version="1.0" encoding="utf-8"?>
-<ds:datastoreItem xmlns:ds="http://schemas.openxmlformats.org/officeDocument/2006/customXml" ds:itemID="{B922FA72-139A-4F19-81C6-79C1459C192B}">
+<ds:datastoreItem xmlns:ds="http://schemas.openxmlformats.org/officeDocument/2006/customXml" ds:itemID="{22E31D9B-4E12-4597-9868-64D101171CC9}">
   <ds:schemaRefs>
     <ds:schemaRef ds:uri="http://schemas.openxmlformats.org/officeDocument/2006/bibliography"/>
   </ds:schemaRefs>

</xml_diff>